<commit_message>
Added JSON return on 3rd API
</commit_message>
<xml_diff>
--- a/Optimization Flow.docx
+++ b/Optimization Flow.docx
@@ -832,6 +832,31 @@
     <w:p>
       <w:pPr>
         <w:numPr>
+          <w:ilvl w:val="1"/>
+          <w:numId w:val="5"/>
+        </w:numPr>
+        <w:rPr>
+          <w:b/>
+          <w:bCs/>
+          <w:sz w:val="28"/>
+          <w:szCs w:val="28"/>
+          <w:lang w:val="en-US"/>
+        </w:rPr>
+      </w:pPr>
+      <w:r>
+        <w:rPr>
+          <w:b/>
+          <w:bCs/>
+          <w:sz w:val="28"/>
+          <w:szCs w:val="28"/>
+          <w:lang w:val="en-US"/>
+        </w:rPr>
+        <w:t>We also need to save JSON which given on request. With Strategy and Optimization.</w:t>
+      </w:r>
+    </w:p>
+    <w:p>
+      <w:pPr>
+        <w:numPr>
           <w:ilvl w:val="0"/>
           <w:numId w:val="5"/>
         </w:numPr>
@@ -1001,7 +1026,7 @@
           <w:szCs w:val="28"/>
           <w:lang w:val="en-US"/>
         </w:rPr>
-        <w:t xml:space="preserve"> Api all that get all combination of from Optimization table and return response of result for which back testing is completed and Counter which is </w:t>
+        <w:t xml:space="preserve"> Api all that get all combination of from Optimization table and return response of result for which back testing is </w:t>
       </w:r>
       <w:proofErr w:type="gramStart"/>
       <w:r>
@@ -1010,9 +1035,80 @@
           <w:szCs w:val="28"/>
           <w:lang w:val="en-US"/>
         </w:rPr>
-        <w:t>pending .</w:t>
+        <w:t xml:space="preserve">completed </w:t>
+      </w:r>
+      <w:r>
+        <w:rPr>
+          <w:sz w:val="28"/>
+          <w:szCs w:val="28"/>
+          <w:lang w:val="en-US"/>
+        </w:rPr>
+        <w:t>,</w:t>
       </w:r>
       <w:proofErr w:type="gramEnd"/>
+      <w:r>
+        <w:rPr>
+          <w:sz w:val="28"/>
+          <w:szCs w:val="28"/>
+          <w:lang w:val="en-US"/>
+        </w:rPr>
+        <w:t xml:space="preserve"> ,</w:t>
+      </w:r>
+      <w:r>
+        <w:rPr>
+          <w:sz w:val="28"/>
+          <w:szCs w:val="28"/>
+          <w:lang w:val="en-US"/>
+        </w:rPr>
+        <w:t>Counter which is pending</w:t>
+      </w:r>
+      <w:r>
+        <w:rPr>
+          <w:sz w:val="28"/>
+          <w:szCs w:val="28"/>
+          <w:lang w:val="en-US"/>
+        </w:rPr>
+        <w:t xml:space="preserve"> </w:t>
+      </w:r>
+      <w:r>
+        <w:rPr>
+          <w:b/>
+          <w:bCs/>
+          <w:sz w:val="28"/>
+          <w:szCs w:val="28"/>
+          <w:lang w:val="en-US"/>
+        </w:rPr>
+        <w:t>and JSON which is saved in 1</w:t>
+      </w:r>
+      <w:r>
+        <w:rPr>
+          <w:b/>
+          <w:bCs/>
+          <w:sz w:val="28"/>
+          <w:szCs w:val="28"/>
+          <w:vertAlign w:val="superscript"/>
+          <w:lang w:val="en-US"/>
+        </w:rPr>
+        <w:t>st</w:t>
+      </w:r>
+      <w:r>
+        <w:rPr>
+          <w:b/>
+          <w:bCs/>
+          <w:sz w:val="28"/>
+          <w:szCs w:val="28"/>
+          <w:lang w:val="en-US"/>
+        </w:rPr>
+        <w:t xml:space="preserve"> API Request</w:t>
+      </w:r>
+      <w:r>
+        <w:rPr>
+          <w:sz w:val="28"/>
+          <w:szCs w:val="28"/>
+          <w:lang w:val="en-US"/>
+        </w:rPr>
+        <w:t>.</w:t>
+      </w:r>
     </w:p>
     <w:p>
       <w:pPr>
@@ -1194,6 +1290,7 @@
           <w:szCs w:val="28"/>
           <w:lang w:val="en-US"/>
         </w:rPr>
+        <w:lastRenderedPageBreak/>
         <w:t>Combination Key</w:t>
       </w:r>
     </w:p>
@@ -1261,7 +1358,6 @@
           <w:szCs w:val="28"/>
           <w:lang w:val="en-US"/>
         </w:rPr>
-        <w:lastRenderedPageBreak/>
         <w:t>Response Result.</w:t>
       </w:r>
     </w:p>
@@ -2301,6 +2397,7 @@
   <w:style w:type="character" w:default="1" w:styleId="DefaultParagraphFont">
     <w:name w:val="Default Paragraph Font"/>
     <w:uiPriority w:val="1"/>
+    <w:semiHidden/>
     <w:unhideWhenUsed/>
   </w:style>
   <w:style w:type="table" w:default="1" w:styleId="TableNormal">

</xml_diff>